<commit_message>
materialen en middelenlijst geüpdatet
</commit_message>
<xml_diff>
--- a/Documentatie/Kerntaak-2/2.2.6_Materialen-en-middelenlijst-voor-het-realiseren-van-de-applicatie/2017-05-09_Materialen-en-middelenlijst-voor-het-realiseren-van-de-applicatie_V1.docx
+++ b/Documentatie/Kerntaak-2/2.2.6_Materialen-en-middelenlijst-voor-het-realiseren-van-de-applicatie/2017-05-09_Materialen-en-middelenlijst-voor-het-realiseren-van-de-applicatie_V1.docx
@@ -464,6 +464,9 @@
                                   <w:br/>
                                 </w:r>
                                 <w:r>
+                                  <w:rPr>
+                                    <w:lang w:val="en-US"/>
+                                  </w:rPr>
                                   <w:t>Klas</w:t>
                                 </w:r>
                                 <w:r>
@@ -479,6 +482,9 @@
                                   <w:br/>
                                 </w:r>
                                 <w:r>
+                                  <w:rPr>
+                                    <w:lang w:val="en-US"/>
+                                  </w:rPr>
                                   <w:t>Examencasus</w:t>
                                 </w:r>
                                 <w:r>
@@ -552,6 +558,9 @@
                             <w:br/>
                           </w:r>
                           <w:r>
+                            <w:rPr>
+                              <w:lang w:val="en-US"/>
+                            </w:rPr>
                             <w:t>Klas</w:t>
                           </w:r>
                           <w:r>
@@ -567,6 +576,9 @@
                             <w:br/>
                           </w:r>
                           <w:r>
+                            <w:rPr>
+                              <w:lang w:val="en-US"/>
+                            </w:rPr>
                             <w:t>Examencasus</w:t>
                           </w:r>
                           <w:r>
@@ -808,15 +820,7 @@
             <w:rPr>
               <w:lang w:val="nl-NL"/>
             </w:rPr>
-            <w:t>Inhoudsopg</w:t>
-          </w:r>
-          <w:bookmarkStart w:id="0" w:name="_GoBack"/>
-          <w:bookmarkEnd w:id="0"/>
-          <w:r>
-            <w:rPr>
-              <w:lang w:val="nl-NL"/>
-            </w:rPr>
-            <w:t>ave</w:t>
+            <w:t>Inhoudsopgave</w:t>
           </w:r>
         </w:p>
         <w:p>
@@ -840,7 +844,7 @@
           <w:r>
             <w:fldChar w:fldCharType="separate"/>
           </w:r>
-          <w:hyperlink w:anchor="_Toc484080749" w:history="1">
+          <w:hyperlink w:anchor="_Toc484081102" w:history="1">
             <w:r>
               <w:rPr>
                 <w:rStyle w:val="Hyperlink"/>
@@ -867,7 +871,7 @@
                 <w:noProof/>
                 <w:webHidden/>
               </w:rPr>
-              <w:instrText xml:space="preserve"> PAGEREF _Toc484080749 \h </w:instrText>
+              <w:instrText xml:space="preserve"> PAGEREF _Toc484081102 \h </w:instrText>
             </w:r>
             <w:r>
               <w:rPr>
@@ -910,7 +914,7 @@
               <w:lang w:val="nl-NL" w:eastAsia="nl-NL"/>
             </w:rPr>
           </w:pPr>
-          <w:hyperlink w:anchor="_Toc484080750" w:history="1">
+          <w:hyperlink w:anchor="_Toc484081103" w:history="1">
             <w:r>
               <w:rPr>
                 <w:rStyle w:val="Hyperlink"/>
@@ -937,7 +941,7 @@
                 <w:noProof/>
                 <w:webHidden/>
               </w:rPr>
-              <w:instrText xml:space="preserve"> PAGEREF _Toc484080750 \h </w:instrText>
+              <w:instrText xml:space="preserve"> PAGEREF _Toc484081103 \h </w:instrText>
             </w:r>
             <w:r>
               <w:rPr>
@@ -980,7 +984,7 @@
               <w:lang w:val="nl-NL" w:eastAsia="nl-NL"/>
             </w:rPr>
           </w:pPr>
-          <w:hyperlink w:anchor="_Toc484080751" w:history="1">
+          <w:hyperlink w:anchor="_Toc484081104" w:history="1">
             <w:r>
               <w:rPr>
                 <w:rStyle w:val="Hyperlink"/>
@@ -1007,7 +1011,7 @@
                 <w:noProof/>
                 <w:webHidden/>
               </w:rPr>
-              <w:instrText xml:space="preserve"> PAGEREF _Toc484080751 \h </w:instrText>
+              <w:instrText xml:space="preserve"> PAGEREF _Toc484081104 \h </w:instrText>
             </w:r>
             <w:r>
               <w:rPr>
@@ -1050,7 +1054,7 @@
               <w:lang w:val="nl-NL" w:eastAsia="nl-NL"/>
             </w:rPr>
           </w:pPr>
-          <w:hyperlink w:anchor="_Toc484080752" w:history="1">
+          <w:hyperlink w:anchor="_Toc484081105" w:history="1">
             <w:r>
               <w:rPr>
                 <w:rStyle w:val="Hyperlink"/>
@@ -1077,7 +1081,7 @@
                 <w:noProof/>
                 <w:webHidden/>
               </w:rPr>
-              <w:instrText xml:space="preserve"> PAGEREF _Toc484080752 \h </w:instrText>
+              <w:instrText xml:space="preserve"> PAGEREF _Toc484081105 \h </w:instrText>
             </w:r>
             <w:r>
               <w:rPr>
@@ -1120,7 +1124,7 @@
               <w:lang w:val="nl-NL" w:eastAsia="nl-NL"/>
             </w:rPr>
           </w:pPr>
-          <w:hyperlink w:anchor="_Toc484080753" w:history="1">
+          <w:hyperlink w:anchor="_Toc484081106" w:history="1">
             <w:r>
               <w:rPr>
                 <w:rStyle w:val="Hyperlink"/>
@@ -1147,7 +1151,7 @@
                 <w:noProof/>
                 <w:webHidden/>
               </w:rPr>
-              <w:instrText xml:space="preserve"> PAGEREF _Toc484080753 \h </w:instrText>
+              <w:instrText xml:space="preserve"> PAGEREF _Toc484081106 \h </w:instrText>
             </w:r>
             <w:r>
               <w:rPr>
@@ -1190,7 +1194,7 @@
               <w:lang w:val="nl-NL" w:eastAsia="nl-NL"/>
             </w:rPr>
           </w:pPr>
-          <w:hyperlink w:anchor="_Toc484080754" w:history="1">
+          <w:hyperlink w:anchor="_Toc484081107" w:history="1">
             <w:r>
               <w:rPr>
                 <w:rStyle w:val="Hyperlink"/>
@@ -1217,7 +1221,7 @@
                 <w:noProof/>
                 <w:webHidden/>
               </w:rPr>
-              <w:instrText xml:space="preserve"> PAGEREF _Toc484080754 \h </w:instrText>
+              <w:instrText xml:space="preserve"> PAGEREF _Toc484081107 \h </w:instrText>
             </w:r>
             <w:r>
               <w:rPr>
@@ -1260,7 +1264,7 @@
               <w:lang w:val="nl-NL" w:eastAsia="nl-NL"/>
             </w:rPr>
           </w:pPr>
-          <w:hyperlink w:anchor="_Toc484080755" w:history="1">
+          <w:hyperlink w:anchor="_Toc484081108" w:history="1">
             <w:r>
               <w:rPr>
                 <w:rStyle w:val="Hyperlink"/>
@@ -1287,7 +1291,7 @@
                 <w:noProof/>
                 <w:webHidden/>
               </w:rPr>
-              <w:instrText xml:space="preserve"> PAGEREF _Toc484080755 \h </w:instrText>
+              <w:instrText xml:space="preserve"> PAGEREF _Toc484081108 \h </w:instrText>
             </w:r>
             <w:r>
               <w:rPr>
@@ -1330,7 +1334,7 @@
               <w:lang w:val="nl-NL" w:eastAsia="nl-NL"/>
             </w:rPr>
           </w:pPr>
-          <w:hyperlink w:anchor="_Toc484080756" w:history="1">
+          <w:hyperlink w:anchor="_Toc484081109" w:history="1">
             <w:r>
               <w:rPr>
                 <w:rStyle w:val="Hyperlink"/>
@@ -1359,7 +1363,7 @@
                 <w:noProof/>
                 <w:webHidden/>
               </w:rPr>
-              <w:instrText xml:space="preserve"> PAGEREF _Toc484080756 \h </w:instrText>
+              <w:instrText xml:space="preserve"> PAGEREF _Toc484081109 \h </w:instrText>
             </w:r>
             <w:r>
               <w:rPr>
@@ -1402,7 +1406,7 @@
               <w:lang w:val="nl-NL" w:eastAsia="nl-NL"/>
             </w:rPr>
           </w:pPr>
-          <w:hyperlink w:anchor="_Toc484080757" w:history="1">
+          <w:hyperlink w:anchor="_Toc484081110" w:history="1">
             <w:r>
               <w:rPr>
                 <w:rStyle w:val="Hyperlink"/>
@@ -1429,7 +1433,7 @@
                 <w:noProof/>
                 <w:webHidden/>
               </w:rPr>
-              <w:instrText xml:space="preserve"> PAGEREF _Toc484080757 \h </w:instrText>
+              <w:instrText xml:space="preserve"> PAGEREF _Toc484081110 \h </w:instrText>
             </w:r>
             <w:r>
               <w:rPr>
@@ -1472,7 +1476,7 @@
               <w:lang w:val="nl-NL" w:eastAsia="nl-NL"/>
             </w:rPr>
           </w:pPr>
-          <w:hyperlink w:anchor="_Toc484080758" w:history="1">
+          <w:hyperlink w:anchor="_Toc484081111" w:history="1">
             <w:r>
               <w:rPr>
                 <w:rStyle w:val="Hyperlink"/>
@@ -1499,7 +1503,7 @@
                 <w:noProof/>
                 <w:webHidden/>
               </w:rPr>
-              <w:instrText xml:space="preserve"> PAGEREF _Toc484080758 \h </w:instrText>
+              <w:instrText xml:space="preserve"> PAGEREF _Toc484081111 \h </w:instrText>
             </w:r>
             <w:r>
               <w:rPr>
@@ -1542,7 +1546,7 @@
               <w:lang w:val="nl-NL" w:eastAsia="nl-NL"/>
             </w:rPr>
           </w:pPr>
-          <w:hyperlink w:anchor="_Toc484080759" w:history="1">
+          <w:hyperlink w:anchor="_Toc484081112" w:history="1">
             <w:r>
               <w:rPr>
                 <w:rStyle w:val="Hyperlink"/>
@@ -1569,7 +1573,7 @@
                 <w:noProof/>
                 <w:webHidden/>
               </w:rPr>
-              <w:instrText xml:space="preserve"> PAGEREF _Toc484080759 \h </w:instrText>
+              <w:instrText xml:space="preserve"> PAGEREF _Toc484081112 \h </w:instrText>
             </w:r>
             <w:r>
               <w:rPr>
@@ -1612,7 +1616,7 @@
               <w:lang w:val="nl-NL" w:eastAsia="nl-NL"/>
             </w:rPr>
           </w:pPr>
-          <w:hyperlink w:anchor="_Toc484080760" w:history="1">
+          <w:hyperlink w:anchor="_Toc484081113" w:history="1">
             <w:r>
               <w:rPr>
                 <w:rStyle w:val="Hyperlink"/>
@@ -1639,7 +1643,7 @@
                 <w:noProof/>
                 <w:webHidden/>
               </w:rPr>
-              <w:instrText xml:space="preserve"> PAGEREF _Toc484080760 \h </w:instrText>
+              <w:instrText xml:space="preserve"> PAGEREF _Toc484081113 \h </w:instrText>
             </w:r>
             <w:r>
               <w:rPr>
@@ -1682,7 +1686,7 @@
               <w:lang w:val="nl-NL" w:eastAsia="nl-NL"/>
             </w:rPr>
           </w:pPr>
-          <w:hyperlink w:anchor="_Toc484080761" w:history="1">
+          <w:hyperlink w:anchor="_Toc484081114" w:history="1">
             <w:r>
               <w:rPr>
                 <w:rStyle w:val="Hyperlink"/>
@@ -1709,7 +1713,7 @@
                 <w:noProof/>
                 <w:webHidden/>
               </w:rPr>
-              <w:instrText xml:space="preserve"> PAGEREF _Toc484080761 \h </w:instrText>
+              <w:instrText xml:space="preserve"> PAGEREF _Toc484081114 \h </w:instrText>
             </w:r>
             <w:r>
               <w:rPr>
@@ -1752,7 +1756,7 @@
               <w:lang w:val="nl-NL" w:eastAsia="nl-NL"/>
             </w:rPr>
           </w:pPr>
-          <w:hyperlink w:anchor="_Toc484080762" w:history="1">
+          <w:hyperlink w:anchor="_Toc484081115" w:history="1">
             <w:r>
               <w:rPr>
                 <w:rStyle w:val="Hyperlink"/>
@@ -1779,7 +1783,7 @@
                 <w:noProof/>
                 <w:webHidden/>
               </w:rPr>
-              <w:instrText xml:space="preserve"> PAGEREF _Toc484080762 \h </w:instrText>
+              <w:instrText xml:space="preserve"> PAGEREF _Toc484081115 \h </w:instrText>
             </w:r>
             <w:r>
               <w:rPr>
@@ -1822,7 +1826,7 @@
               <w:lang w:val="nl-NL" w:eastAsia="nl-NL"/>
             </w:rPr>
           </w:pPr>
-          <w:hyperlink w:anchor="_Toc484080763" w:history="1">
+          <w:hyperlink w:anchor="_Toc484081116" w:history="1">
             <w:r>
               <w:rPr>
                 <w:rStyle w:val="Hyperlink"/>
@@ -1849,7 +1853,7 @@
                 <w:noProof/>
                 <w:webHidden/>
               </w:rPr>
-              <w:instrText xml:space="preserve"> PAGEREF _Toc484080763 \h </w:instrText>
+              <w:instrText xml:space="preserve"> PAGEREF _Toc484081116 \h </w:instrText>
             </w:r>
             <w:r>
               <w:rPr>
@@ -1892,7 +1896,7 @@
               <w:lang w:val="nl-NL" w:eastAsia="nl-NL"/>
             </w:rPr>
           </w:pPr>
-          <w:hyperlink w:anchor="_Toc484080764" w:history="1">
+          <w:hyperlink w:anchor="_Toc484081117" w:history="1">
             <w:r>
               <w:rPr>
                 <w:rStyle w:val="Hyperlink"/>
@@ -1919,7 +1923,7 @@
                 <w:noProof/>
                 <w:webHidden/>
               </w:rPr>
-              <w:instrText xml:space="preserve"> PAGEREF _Toc484080764 \h </w:instrText>
+              <w:instrText xml:space="preserve"> PAGEREF _Toc484081117 \h </w:instrText>
             </w:r>
             <w:r>
               <w:rPr>
@@ -1962,7 +1966,7 @@
               <w:lang w:val="nl-NL" w:eastAsia="nl-NL"/>
             </w:rPr>
           </w:pPr>
-          <w:hyperlink w:anchor="_Toc484080765" w:history="1">
+          <w:hyperlink w:anchor="_Toc484081118" w:history="1">
             <w:r>
               <w:rPr>
                 <w:rStyle w:val="Hyperlink"/>
@@ -1989,7 +1993,7 @@
                 <w:noProof/>
                 <w:webHidden/>
               </w:rPr>
-              <w:instrText xml:space="preserve"> PAGEREF _Toc484080765 \h </w:instrText>
+              <w:instrText xml:space="preserve"> PAGEREF _Toc484081118 \h </w:instrText>
             </w:r>
             <w:r>
               <w:rPr>
@@ -2032,7 +2036,7 @@
               <w:lang w:val="nl-NL" w:eastAsia="nl-NL"/>
             </w:rPr>
           </w:pPr>
-          <w:hyperlink w:anchor="_Toc484080766" w:history="1">
+          <w:hyperlink w:anchor="_Toc484081119" w:history="1">
             <w:r>
               <w:rPr>
                 <w:rStyle w:val="Hyperlink"/>
@@ -2059,7 +2063,7 @@
                 <w:noProof/>
                 <w:webHidden/>
               </w:rPr>
-              <w:instrText xml:space="preserve"> PAGEREF _Toc484080766 \h </w:instrText>
+              <w:instrText xml:space="preserve"> PAGEREF _Toc484081119 \h </w:instrText>
             </w:r>
             <w:r>
               <w:rPr>
@@ -2111,82 +2115,82 @@
       <w:pPr>
         <w:pStyle w:val="Heading1"/>
       </w:pPr>
-      <w:bookmarkStart w:id="1" w:name="_Toc481575108"/>
-      <w:bookmarkStart w:id="2" w:name="_Toc484080749"/>
+      <w:bookmarkStart w:id="0" w:name="_Toc481575108"/>
+      <w:bookmarkStart w:id="1" w:name="_Toc484081102"/>
       <w:r>
         <w:lastRenderedPageBreak/>
         <w:t>Inleiding</w:t>
       </w:r>
+      <w:bookmarkEnd w:id="0"/>
       <w:bookmarkEnd w:id="1"/>
+    </w:p>
+    <w:p>
+      <w:r>
+        <w:tab/>
+      </w:r>
+    </w:p>
+    <w:p>
+      <w:r>
+        <w:t>In dit document wordt beschreven welke hardware er gebruikt wordt. Er wordt ook gesproken over welke versies wij gebruiken van de software. Ook wordt er beschreven welke computer specificaties Tarik Hacialiogullari en Santino Bonora hebben.</w:t>
+      </w:r>
+      <w:r>
+        <w:br w:type="column"/>
+      </w:r>
+    </w:p>
+    <w:p>
+      <w:pPr>
+        <w:pStyle w:val="Heading1"/>
+      </w:pPr>
+      <w:bookmarkStart w:id="2" w:name="_Toc481575109"/>
+      <w:bookmarkStart w:id="3" w:name="_Toc484081103"/>
+      <w:r>
+        <w:t>Hardware</w:t>
+      </w:r>
       <w:bookmarkEnd w:id="2"/>
-    </w:p>
-    <w:p>
-      <w:r>
-        <w:tab/>
-      </w:r>
-    </w:p>
-    <w:p>
-      <w:r>
-        <w:t>In dit document wordt beschreven welke hardware er gebruikt wordt. Er wordt ook gesproken over welke versies wij gebruiken van de software. Ook wordt er beschreven welke computer specificaties Tarik Hacialiogullari en Santino Bonora hebben.</w:t>
-      </w:r>
-      <w:r>
-        <w:br w:type="column"/>
-      </w:r>
-    </w:p>
-    <w:p>
-      <w:pPr>
-        <w:pStyle w:val="Heading1"/>
-      </w:pPr>
-      <w:bookmarkStart w:id="3" w:name="_Toc481575109"/>
-      <w:bookmarkStart w:id="4" w:name="_Toc484080750"/>
-      <w:r>
-        <w:t>Hardware</w:t>
-      </w:r>
       <w:bookmarkEnd w:id="3"/>
+    </w:p>
+    <w:p>
+      <w:pPr>
+        <w:pStyle w:val="Heading2"/>
+      </w:pPr>
+      <w:bookmarkStart w:id="4" w:name="_Toc481575110"/>
+      <w:bookmarkStart w:id="5" w:name="_Toc484081104"/>
+      <w:r>
+        <w:t>Opslag</w:t>
+      </w:r>
       <w:bookmarkEnd w:id="4"/>
-    </w:p>
+      <w:bookmarkEnd w:id="5"/>
+    </w:p>
+    <w:p>
+      <w:r>
+        <w:t>Externe Harde schijf van 1 Terabyte van het merk Samsung.</w:t>
+      </w:r>
+    </w:p>
+    <w:p>
+      <w:r>
+        <w:t xml:space="preserve">Usb stick van 8 gigabyte van het merk </w:t>
+      </w:r>
+      <w:proofErr w:type="spellStart"/>
+      <w:r>
+        <w:t>Sandisk</w:t>
+      </w:r>
+      <w:proofErr w:type="spellEnd"/>
+      <w:r>
+        <w:t xml:space="preserve"> 3.0.</w:t>
+      </w:r>
+    </w:p>
+    <w:p/>
     <w:p>
       <w:pPr>
         <w:pStyle w:val="Heading2"/>
       </w:pPr>
-      <w:bookmarkStart w:id="5" w:name="_Toc481575110"/>
-      <w:bookmarkStart w:id="6" w:name="_Toc484080751"/>
-      <w:r>
-        <w:t>Opslag</w:t>
-      </w:r>
-      <w:bookmarkEnd w:id="5"/>
+      <w:bookmarkStart w:id="6" w:name="_Toc481575111"/>
+      <w:bookmarkStart w:id="7" w:name="_Toc484081105"/>
+      <w:r>
+        <w:t>Muizen</w:t>
+      </w:r>
       <w:bookmarkEnd w:id="6"/>
-    </w:p>
-    <w:p>
-      <w:r>
-        <w:t>Externe Harde schijf van 1 Terabyte van het merk Samsung.</w:t>
-      </w:r>
-    </w:p>
-    <w:p>
-      <w:r>
-        <w:t xml:space="preserve">Usb stick van 8 gigabyte van het merk </w:t>
-      </w:r>
-      <w:proofErr w:type="spellStart"/>
-      <w:r>
-        <w:t>Sandisk</w:t>
-      </w:r>
-      <w:proofErr w:type="spellEnd"/>
-      <w:r>
-        <w:t xml:space="preserve"> 3.0.</w:t>
-      </w:r>
-    </w:p>
-    <w:p/>
-    <w:p>
-      <w:pPr>
-        <w:pStyle w:val="Heading2"/>
-      </w:pPr>
-      <w:bookmarkStart w:id="7" w:name="_Toc481575111"/>
-      <w:bookmarkStart w:id="8" w:name="_Toc484080752"/>
-      <w:r>
-        <w:t>Muizen</w:t>
-      </w:r>
       <w:bookmarkEnd w:id="7"/>
-      <w:bookmarkEnd w:id="8"/>
     </w:p>
     <w:p>
       <w:proofErr w:type="spellStart"/>
@@ -2258,18 +2262,20 @@
           <w:lang w:val="en-US"/>
         </w:rPr>
       </w:pPr>
-      <w:bookmarkStart w:id="9" w:name="_Toc481575112"/>
-      <w:bookmarkStart w:id="10" w:name="_Toc436043453"/>
-      <w:bookmarkStart w:id="11" w:name="_Toc484080753"/>
+      <w:bookmarkStart w:id="8" w:name="_Toc481575112"/>
+      <w:bookmarkStart w:id="9" w:name="_Toc436043453"/>
+      <w:bookmarkStart w:id="10" w:name="_Toc484081106"/>
       <w:r>
         <w:rPr>
           <w:lang w:val="en-US"/>
         </w:rPr>
         <w:t xml:space="preserve">Computer </w:t>
       </w:r>
+      <w:bookmarkStart w:id="11" w:name="_GoBack"/>
       <w:r>
         <w:t>Specificaties</w:t>
       </w:r>
+      <w:bookmarkEnd w:id="8"/>
       <w:bookmarkEnd w:id="9"/>
       <w:bookmarkEnd w:id="10"/>
       <w:bookmarkEnd w:id="11"/>
@@ -2283,7 +2289,7 @@
       </w:pPr>
       <w:bookmarkStart w:id="12" w:name="_Toc481575113"/>
       <w:bookmarkStart w:id="13" w:name="_Toc436043454"/>
-      <w:bookmarkStart w:id="14" w:name="_Toc484080754"/>
+      <w:bookmarkStart w:id="14" w:name="_Toc484081107"/>
       <w:r>
         <w:rPr>
           <w:lang w:val="en-US"/>
@@ -2322,7 +2328,21 @@
           <w:lang w:val="en-US"/>
         </w:rPr>
         <w:tab/>
-        <w:t>Windows 10 Home 64-bit</w:t>
+        <w:t xml:space="preserve">Windows 10 </w:t>
+      </w:r>
+      <w:r>
+        <w:rPr>
+          <w:rFonts w:asciiTheme="minorHAnsi" w:hAnsiTheme="minorHAnsi" w:cstheme="minorHAnsi"/>
+          <w:lang w:val="en-US"/>
+        </w:rPr>
+        <w:t>Pro</w:t>
+      </w:r>
+      <w:r>
+        <w:rPr>
+          <w:rFonts w:asciiTheme="minorHAnsi" w:hAnsiTheme="minorHAnsi" w:cstheme="minorHAnsi"/>
+          <w:lang w:val="en-US"/>
+        </w:rPr>
+        <w:t xml:space="preserve"> 64-bit</w:t>
       </w:r>
     </w:p>
     <w:p>
@@ -2606,7 +2626,7 @@
         </w:rPr>
       </w:pPr>
       <w:bookmarkStart w:id="15" w:name="_Toc481575114"/>
-      <w:bookmarkStart w:id="16" w:name="_Toc484080755"/>
+      <w:bookmarkStart w:id="16" w:name="_Toc484081108"/>
       <w:r>
         <w:rPr>
           <w:lang w:val="en-US"/>
@@ -2654,18 +2674,17 @@
           <w:lang w:val="en-US" w:eastAsia="nl-NL"/>
         </w:rPr>
         <w:tab/>
-        <w:t>Windows 10 Home 64-bit</w:t>
-      </w:r>
-    </w:p>
-    <w:p>
-      <w:pPr>
+        <w:t xml:space="preserve">Windows 10 </w:t>
+      </w:r>
+      <w:r>
         <w:rPr>
           <w:rFonts w:asciiTheme="minorHAnsi" w:eastAsia="Times New Roman" w:hAnsiTheme="minorHAnsi" w:cstheme="minorHAnsi"/>
           <w:color w:val="000000"/>
           <w:szCs w:val="24"/>
           <w:lang w:val="en-US" w:eastAsia="nl-NL"/>
         </w:rPr>
-      </w:pPr>
+        <w:t>Pro</w:t>
+      </w:r>
       <w:r>
         <w:rPr>
           <w:rFonts w:asciiTheme="minorHAnsi" w:eastAsia="Times New Roman" w:hAnsiTheme="minorHAnsi" w:cstheme="minorHAnsi"/>
@@ -2673,7 +2692,7 @@
           <w:szCs w:val="24"/>
           <w:lang w:val="en-US" w:eastAsia="nl-NL"/>
         </w:rPr>
-        <w:t>CPU</w:t>
+        <w:t xml:space="preserve"> 64-bit</w:t>
       </w:r>
     </w:p>
     <w:p>
@@ -2692,8 +2711,7 @@
           <w:szCs w:val="24"/>
           <w:lang w:val="en-US" w:eastAsia="nl-NL"/>
         </w:rPr>
-        <w:tab/>
-        <w:t>Intel Core i3/i5/i7 4xxx @ 2.40GHz</w:t>
+        <w:t>CPU</w:t>
       </w:r>
     </w:p>
     <w:p>
@@ -2713,7 +2731,7 @@
           <w:lang w:val="en-US" w:eastAsia="nl-NL"/>
         </w:rPr>
         <w:tab/>
-        <w:t>Haswell 22nm Technology</w:t>
+        <w:t>Intel Core i3/i5/i7 4xxx @ 2.40GHz</w:t>
       </w:r>
     </w:p>
     <w:p>
@@ -2732,7 +2750,8 @@
           <w:szCs w:val="24"/>
           <w:lang w:val="en-US" w:eastAsia="nl-NL"/>
         </w:rPr>
-        <w:t>RAM</w:t>
+        <w:tab/>
+        <w:t>Haswell 22nm Technology</w:t>
       </w:r>
     </w:p>
     <w:p>
@@ -2751,8 +2770,7 @@
           <w:szCs w:val="24"/>
           <w:lang w:val="en-US" w:eastAsia="nl-NL"/>
         </w:rPr>
-        <w:tab/>
-        <w:t>8,00GB Dual-Channel DDR3 @ 798MHz (11-11-11-28)</w:t>
+        <w:t>RAM</w:t>
       </w:r>
     </w:p>
     <w:p>
@@ -2771,7 +2789,8 @@
           <w:szCs w:val="24"/>
           <w:lang w:val="en-US" w:eastAsia="nl-NL"/>
         </w:rPr>
-        <w:t>Motherboard</w:t>
+        <w:tab/>
+        <w:t>8,00GB Dual-Channel DDR3 @ 798MHz (11-11-11-28)</w:t>
       </w:r>
     </w:p>
     <w:p>
@@ -2790,19 +2809,18 @@
           <w:szCs w:val="24"/>
           <w:lang w:val="en-US" w:eastAsia="nl-NL"/>
         </w:rPr>
-        <w:tab/>
-      </w:r>
-      <w:proofErr w:type="spellStart"/>
-      <w:r>
+        <w:t>Motherboard</w:t>
+      </w:r>
+    </w:p>
+    <w:p>
+      <w:pPr>
         <w:rPr>
           <w:rFonts w:asciiTheme="minorHAnsi" w:eastAsia="Times New Roman" w:hAnsiTheme="minorHAnsi" w:cstheme="minorHAnsi"/>
           <w:color w:val="000000"/>
           <w:szCs w:val="24"/>
           <w:lang w:val="en-US" w:eastAsia="nl-NL"/>
         </w:rPr>
-        <w:t>ASUSTeK</w:t>
-      </w:r>
-      <w:proofErr w:type="spellEnd"/>
+      </w:pPr>
       <w:r>
         <w:rPr>
           <w:rFonts w:asciiTheme="minorHAnsi" w:eastAsia="Times New Roman" w:hAnsiTheme="minorHAnsi" w:cstheme="minorHAnsi"/>
@@ -2810,18 +2828,19 @@
           <w:szCs w:val="24"/>
           <w:lang w:val="en-US" w:eastAsia="nl-NL"/>
         </w:rPr>
-        <w:t xml:space="preserve"> COMPUTER INC. N550JV (SOCKET 0)</w:t>
-      </w:r>
-    </w:p>
-    <w:p>
-      <w:pPr>
+        <w:tab/>
+      </w:r>
+      <w:proofErr w:type="spellStart"/>
+      <w:r>
         <w:rPr>
           <w:rFonts w:asciiTheme="minorHAnsi" w:eastAsia="Times New Roman" w:hAnsiTheme="minorHAnsi" w:cstheme="minorHAnsi"/>
           <w:color w:val="000000"/>
           <w:szCs w:val="24"/>
           <w:lang w:val="en-US" w:eastAsia="nl-NL"/>
         </w:rPr>
-      </w:pPr>
+        <w:t>ASUSTeK</w:t>
+      </w:r>
+      <w:proofErr w:type="spellEnd"/>
       <w:r>
         <w:rPr>
           <w:rFonts w:asciiTheme="minorHAnsi" w:eastAsia="Times New Roman" w:hAnsiTheme="minorHAnsi" w:cstheme="minorHAnsi"/>
@@ -2829,7 +2848,7 @@
           <w:szCs w:val="24"/>
           <w:lang w:val="en-US" w:eastAsia="nl-NL"/>
         </w:rPr>
-        <w:t>Graphics</w:t>
+        <w:t xml:space="preserve"> COMPUTER INC. N550JV (SOCKET 0)</w:t>
       </w:r>
     </w:p>
     <w:p>
@@ -2848,8 +2867,7 @@
           <w:szCs w:val="24"/>
           <w:lang w:val="en-US" w:eastAsia="nl-NL"/>
         </w:rPr>
-        <w:tab/>
-        <w:t>Generic PnP Monitor (1920x1080@60Hz)</w:t>
+        <w:t>Graphics</w:t>
       </w:r>
     </w:p>
     <w:p>
@@ -2869,19 +2887,18 @@
           <w:lang w:val="en-US" w:eastAsia="nl-NL"/>
         </w:rPr>
         <w:tab/>
-        <w:t>Intel HD Graphics 4600 (</w:t>
-      </w:r>
-      <w:proofErr w:type="spellStart"/>
-      <w:r>
+        <w:t>Generic PnP Monitor (1920x1080@60Hz)</w:t>
+      </w:r>
+    </w:p>
+    <w:p>
+      <w:pPr>
         <w:rPr>
           <w:rFonts w:asciiTheme="minorHAnsi" w:eastAsia="Times New Roman" w:hAnsiTheme="minorHAnsi" w:cstheme="minorHAnsi"/>
           <w:color w:val="000000"/>
           <w:szCs w:val="24"/>
           <w:lang w:val="en-US" w:eastAsia="nl-NL"/>
         </w:rPr>
-        <w:t>ASUStek</w:t>
-      </w:r>
-      <w:proofErr w:type="spellEnd"/>
+      </w:pPr>
       <w:r>
         <w:rPr>
           <w:rFonts w:asciiTheme="minorHAnsi" w:eastAsia="Times New Roman" w:hAnsiTheme="minorHAnsi" w:cstheme="minorHAnsi"/>
@@ -2889,18 +2906,20 @@
           <w:szCs w:val="24"/>
           <w:lang w:val="en-US" w:eastAsia="nl-NL"/>
         </w:rPr>
-        <w:t xml:space="preserve"> Computer Inc.)</w:t>
-      </w:r>
-    </w:p>
-    <w:p>
-      <w:pPr>
+        <w:tab/>
+        <w:t>Intel HD Graphics 4600 (</w:t>
+      </w:r>
+      <w:proofErr w:type="spellStart"/>
+      <w:r>
         <w:rPr>
           <w:rFonts w:asciiTheme="minorHAnsi" w:eastAsia="Times New Roman" w:hAnsiTheme="minorHAnsi" w:cstheme="minorHAnsi"/>
           <w:color w:val="000000"/>
           <w:szCs w:val="24"/>
           <w:lang w:val="en-US" w:eastAsia="nl-NL"/>
         </w:rPr>
-      </w:pPr>
+        <w:t>ASUStek</w:t>
+      </w:r>
+      <w:proofErr w:type="spellEnd"/>
       <w:r>
         <w:rPr>
           <w:rFonts w:asciiTheme="minorHAnsi" w:eastAsia="Times New Roman" w:hAnsiTheme="minorHAnsi" w:cstheme="minorHAnsi"/>
@@ -2908,20 +2927,18 @@
           <w:szCs w:val="24"/>
           <w:lang w:val="en-US" w:eastAsia="nl-NL"/>
         </w:rPr>
-        <w:tab/>
-        <w:t>2047MB NVIDIA GeForce GT 750M (</w:t>
-      </w:r>
-      <w:proofErr w:type="spellStart"/>
-      <w:r>
+        <w:t xml:space="preserve"> Computer Inc.)</w:t>
+      </w:r>
+    </w:p>
+    <w:p>
+      <w:pPr>
         <w:rPr>
           <w:rFonts w:asciiTheme="minorHAnsi" w:eastAsia="Times New Roman" w:hAnsiTheme="minorHAnsi" w:cstheme="minorHAnsi"/>
           <w:color w:val="000000"/>
           <w:szCs w:val="24"/>
           <w:lang w:val="en-US" w:eastAsia="nl-NL"/>
         </w:rPr>
-        <w:t>ASUStek</w:t>
-      </w:r>
-      <w:proofErr w:type="spellEnd"/>
+      </w:pPr>
       <w:r>
         <w:rPr>
           <w:rFonts w:asciiTheme="minorHAnsi" w:eastAsia="Times New Roman" w:hAnsiTheme="minorHAnsi" w:cstheme="minorHAnsi"/>
@@ -2929,18 +2946,20 @@
           <w:szCs w:val="24"/>
           <w:lang w:val="en-US" w:eastAsia="nl-NL"/>
         </w:rPr>
-        <w:t xml:space="preserve"> Computer Inc.) </w:t>
-      </w:r>
-    </w:p>
-    <w:p>
-      <w:pPr>
+        <w:tab/>
+        <w:t>2047MB NVIDIA GeForce GT 750M (</w:t>
+      </w:r>
+      <w:proofErr w:type="spellStart"/>
+      <w:r>
         <w:rPr>
           <w:rFonts w:asciiTheme="minorHAnsi" w:eastAsia="Times New Roman" w:hAnsiTheme="minorHAnsi" w:cstheme="minorHAnsi"/>
           <w:color w:val="000000"/>
           <w:szCs w:val="24"/>
           <w:lang w:val="en-US" w:eastAsia="nl-NL"/>
         </w:rPr>
-      </w:pPr>
+        <w:t>ASUStek</w:t>
+      </w:r>
+      <w:proofErr w:type="spellEnd"/>
       <w:r>
         <w:rPr>
           <w:rFonts w:asciiTheme="minorHAnsi" w:eastAsia="Times New Roman" w:hAnsiTheme="minorHAnsi" w:cstheme="minorHAnsi"/>
@@ -2948,7 +2967,7 @@
           <w:szCs w:val="24"/>
           <w:lang w:val="en-US" w:eastAsia="nl-NL"/>
         </w:rPr>
-        <w:t>Storage</w:t>
+        <w:t xml:space="preserve"> Computer Inc.) </w:t>
       </w:r>
     </w:p>
     <w:p>
@@ -2967,8 +2986,7 @@
           <w:szCs w:val="24"/>
           <w:lang w:val="en-US" w:eastAsia="nl-NL"/>
         </w:rPr>
-        <w:tab/>
-        <w:t>465GB Hitachi HGST HTS545050A7E680 (SATA) 31 °C</w:t>
+        <w:t>Storage</w:t>
       </w:r>
     </w:p>
     <w:p>
@@ -2987,7 +3005,8 @@
           <w:szCs w:val="24"/>
           <w:lang w:val="en-US" w:eastAsia="nl-NL"/>
         </w:rPr>
-        <w:t>Optical Drives</w:t>
+        <w:tab/>
+        <w:t>465GB Hitachi HGST HTS545050A7E680 (SATA) 31 °C</w:t>
       </w:r>
     </w:p>
     <w:p>
@@ -3006,8 +3025,7 @@
           <w:szCs w:val="24"/>
           <w:lang w:val="en-US" w:eastAsia="nl-NL"/>
         </w:rPr>
-        <w:tab/>
-        <w:t>HL-DT-ST DVDRAM GU71N</w:t>
+        <w:t>Optical Drives</w:t>
       </w:r>
     </w:p>
     <w:p>
@@ -3026,7 +3044,8 @@
           <w:szCs w:val="24"/>
           <w:lang w:val="en-US" w:eastAsia="nl-NL"/>
         </w:rPr>
-        <w:t>Audio</w:t>
+        <w:tab/>
+        <w:t>HL-DT-ST DVDRAM GU71N</w:t>
       </w:r>
     </w:p>
     <w:p>
@@ -3045,19 +3064,18 @@
           <w:szCs w:val="24"/>
           <w:lang w:val="en-US" w:eastAsia="nl-NL"/>
         </w:rPr>
-        <w:tab/>
-      </w:r>
-      <w:proofErr w:type="spellStart"/>
-      <w:r>
+        <w:t>Audio</w:t>
+      </w:r>
+    </w:p>
+    <w:p>
+      <w:pPr>
         <w:rPr>
           <w:rFonts w:asciiTheme="minorHAnsi" w:eastAsia="Times New Roman" w:hAnsiTheme="minorHAnsi" w:cstheme="minorHAnsi"/>
           <w:color w:val="000000"/>
           <w:szCs w:val="24"/>
           <w:lang w:val="en-US" w:eastAsia="nl-NL"/>
         </w:rPr>
-        <w:t>Realtek</w:t>
-      </w:r>
-      <w:proofErr w:type="spellEnd"/>
+      </w:pPr>
       <w:r>
         <w:rPr>
           <w:rFonts w:asciiTheme="minorHAnsi" w:eastAsia="Times New Roman" w:hAnsiTheme="minorHAnsi" w:cstheme="minorHAnsi"/>
@@ -3065,17 +3083,37 @@
           <w:szCs w:val="24"/>
           <w:lang w:val="en-US" w:eastAsia="nl-NL"/>
         </w:rPr>
-        <w:t xml:space="preserve"> High Definition Audio</w:t>
-      </w:r>
-    </w:p>
-    <w:p>
-      <w:pPr>
+        <w:tab/>
+      </w:r>
+      <w:proofErr w:type="spellStart"/>
+      <w:r>
         <w:rPr>
           <w:rFonts w:asciiTheme="minorHAnsi" w:eastAsia="Times New Roman" w:hAnsiTheme="minorHAnsi" w:cstheme="minorHAnsi"/>
           <w:color w:val="000000"/>
           <w:szCs w:val="24"/>
           <w:lang w:val="en-US" w:eastAsia="nl-NL"/>
         </w:rPr>
+        <w:t>Realtek</w:t>
+      </w:r>
+      <w:proofErr w:type="spellEnd"/>
+      <w:r>
+        <w:rPr>
+          <w:rFonts w:asciiTheme="minorHAnsi" w:eastAsia="Times New Roman" w:hAnsiTheme="minorHAnsi" w:cstheme="minorHAnsi"/>
+          <w:color w:val="000000"/>
+          <w:szCs w:val="24"/>
+          <w:lang w:val="en-US" w:eastAsia="nl-NL"/>
+        </w:rPr>
+        <w:t xml:space="preserve"> High Definition Audio</w:t>
+      </w:r>
+    </w:p>
+    <w:p>
+      <w:pPr>
+        <w:rPr>
+          <w:rFonts w:asciiTheme="minorHAnsi" w:eastAsia="Times New Roman" w:hAnsiTheme="minorHAnsi" w:cstheme="minorHAnsi"/>
+          <w:color w:val="000000"/>
+          <w:szCs w:val="24"/>
+          <w:lang w:val="en-US" w:eastAsia="nl-NL"/>
+        </w:rPr>
       </w:pPr>
     </w:p>
     <w:p>
@@ -3086,7 +3124,7 @@
           <w:lang w:val="en-US" w:eastAsia="nl-NL"/>
         </w:rPr>
       </w:pPr>
-      <w:bookmarkStart w:id="18" w:name="_Toc484080756"/>
+      <w:bookmarkStart w:id="18" w:name="_Toc484081109"/>
       <w:r>
         <w:rPr>
           <w:rFonts w:eastAsia="Times New Roman"/>
@@ -3265,7 +3303,7 @@
         </w:rPr>
       </w:pPr>
       <w:bookmarkStart w:id="19" w:name="_Toc481575115"/>
-      <w:bookmarkStart w:id="20" w:name="_Toc484080757"/>
+      <w:bookmarkStart w:id="20" w:name="_Toc484081110"/>
       <w:r>
         <w:rPr>
           <w:lang w:val="en-US"/>
@@ -3281,7 +3319,7 @@
         <w:pStyle w:val="Heading3"/>
       </w:pPr>
       <w:bookmarkStart w:id="21" w:name="_Toc481575116"/>
-      <w:bookmarkStart w:id="22" w:name="_Toc484080758"/>
+      <w:bookmarkStart w:id="22" w:name="_Toc484081111"/>
       <w:r>
         <w:t>Besturingssysteem</w:t>
       </w:r>
@@ -3298,7 +3336,31 @@
         <w:rPr>
           <w:lang w:val="en-GB"/>
         </w:rPr>
-        <w:t xml:space="preserve">Tarik: Windows 10 Home </w:t>
+        <w:t xml:space="preserve">Tarik: </w:t>
+      </w:r>
+      <w:r>
+        <w:rPr>
+          <w:lang w:val="en-GB"/>
+        </w:rPr>
+        <w:tab/>
+      </w:r>
+      <w:r>
+        <w:rPr>
+          <w:lang w:val="en-GB"/>
+        </w:rPr>
+        <w:tab/>
+      </w:r>
+      <w:r>
+        <w:rPr>
+          <w:lang w:val="en-GB"/>
+        </w:rPr>
+        <w:tab/>
+      </w:r>
+      <w:r>
+        <w:rPr>
+          <w:lang w:val="en-GB"/>
+        </w:rPr>
+        <w:t xml:space="preserve">Windows 10 Home </w:t>
       </w:r>
       <w:r>
         <w:t>versie</w:t>
@@ -3317,6 +3379,18 @@
         </w:rPr>
       </w:pPr>
       <w:r>
+        <w:t>Geüpdatet</w:t>
+      </w:r>
+      <w:r>
+        <w:rPr>
+          <w:lang w:val="en-US"/>
+        </w:rPr>
+        <w:t xml:space="preserve"> </w:t>
+      </w:r>
+      <w:r>
+        <w:t>naar</w:t>
+      </w:r>
+      <w:r>
         <w:rPr>
           <w:lang w:val="en-GB"/>
         </w:rPr>
@@ -3332,6 +3406,9 @@
         <w:t>versie</w:t>
       </w:r>
       <w:r>
+        <w:rPr>
+          <w:lang w:val="en-US"/>
+        </w:rPr>
         <w:t xml:space="preserve"> 1703 </w:t>
       </w:r>
       <w:r>
@@ -3341,6 +3418,9 @@
         <w:t>build</w:t>
       </w:r>
       <w:r>
+        <w:rPr>
+          <w:lang w:val="en-US"/>
+        </w:rPr>
         <w:t xml:space="preserve"> 15063.296 64-bit</w:t>
       </w:r>
     </w:p>
@@ -3367,6 +3447,12 @@
         <w:rPr>
           <w:lang w:val="en-GB"/>
         </w:rPr>
+        <w:tab/>
+      </w:r>
+      <w:r>
+        <w:rPr>
+          <w:lang w:val="en-GB"/>
+        </w:rPr>
         <w:t xml:space="preserve">Windows 10 Home </w:t>
       </w:r>
       <w:r>
@@ -3386,10 +3472,16 @@
         </w:rPr>
       </w:pPr>
       <w:r>
-        <w:rPr>
-          <w:lang w:val="en-GB"/>
-        </w:rPr>
-        <w:tab/>
+        <w:t>Geüpdatet</w:t>
+      </w:r>
+      <w:r>
+        <w:rPr>
+          <w:lang w:val="en-US"/>
+        </w:rPr>
+        <w:t xml:space="preserve"> </w:t>
+      </w:r>
+      <w:r>
+        <w:t>naar</w:t>
       </w:r>
       <w:r>
         <w:rPr>
@@ -3402,6 +3494,9 @@
         <w:t>versie</w:t>
       </w:r>
       <w:r>
+        <w:rPr>
+          <w:lang w:val="en-US"/>
+        </w:rPr>
         <w:t xml:space="preserve"> 1703 </w:t>
       </w:r>
       <w:r>
@@ -3411,13 +3506,16 @@
         <w:t>build</w:t>
       </w:r>
       <w:r>
+        <w:rPr>
+          <w:lang w:val="en-US"/>
+        </w:rPr>
         <w:t xml:space="preserve"> 15063.296 64-bit</w:t>
       </w:r>
     </w:p>
     <w:p>
       <w:pPr>
         <w:rPr>
-          <w:lang w:val="en-US"/>
+          <w:lang w:val="en-GB"/>
         </w:rPr>
       </w:pPr>
     </w:p>
@@ -3432,7 +3530,7 @@
         </w:rPr>
       </w:pPr>
       <w:bookmarkStart w:id="23" w:name="_Toc481575118"/>
-      <w:bookmarkStart w:id="24" w:name="_Toc484080759"/>
+      <w:bookmarkStart w:id="24" w:name="_Toc484081112"/>
       <w:r>
         <w:rPr>
           <w:rStyle w:val="Heading3Char"/>
@@ -3586,7 +3684,7 @@
         </w:rPr>
       </w:pPr>
       <w:bookmarkStart w:id="25" w:name="_Toc481575119"/>
-      <w:bookmarkStart w:id="26" w:name="_Toc484080760"/>
+      <w:bookmarkStart w:id="26" w:name="_Toc484081113"/>
       <w:r>
         <w:rPr>
           <w:lang w:val="en-US"/>
@@ -3740,12 +3838,16 @@
     <w:p>
       <w:pPr>
         <w:pStyle w:val="Heading3"/>
+        <w:rPr>
+          <w:lang w:val="en-US"/>
+        </w:rPr>
       </w:pPr>
       <w:bookmarkStart w:id="27" w:name="_Toc481575121"/>
-      <w:bookmarkStart w:id="28" w:name="_Toc484080761"/>
+      <w:bookmarkStart w:id="28" w:name="_Toc484081114"/>
       <w:r>
         <w:rPr>
           <w:rStyle w:val="Heading3Char"/>
+          <w:lang w:val="en-US"/>
         </w:rPr>
         <w:t>Microsoft Office</w:t>
       </w:r>
@@ -3756,31 +3858,56 @@
           <w:rFonts w:eastAsiaTheme="minorHAnsi" w:cstheme="minorBidi"/>
           <w:color w:val="auto"/>
           <w:szCs w:val="22"/>
+          <w:lang w:val="en-US"/>
         </w:rPr>
         <w:tab/>
       </w:r>
     </w:p>
     <w:p>
-      <w:r>
-        <w:t>Versie 15.0.4893.1000</w:t>
-      </w:r>
-    </w:p>
-    <w:p/>
+      <w:pPr>
+        <w:rPr>
+          <w:lang w:val="en-US"/>
+        </w:rPr>
+      </w:pPr>
+      <w:r>
+        <w:t>Versie</w:t>
+      </w:r>
+      <w:r>
+        <w:rPr>
+          <w:lang w:val="en-US"/>
+        </w:rPr>
+        <w:t xml:space="preserve"> 15.0.4893.1000</w:t>
+      </w:r>
+    </w:p>
+    <w:p>
+      <w:pPr>
+        <w:rPr>
+          <w:lang w:val="en-US"/>
+        </w:rPr>
+      </w:pPr>
+    </w:p>
     <w:p>
       <w:pPr>
         <w:pStyle w:val="Heading3"/>
+        <w:rPr>
+          <w:lang w:val="en-US"/>
+        </w:rPr>
       </w:pPr>
       <w:bookmarkStart w:id="29" w:name="_Toc481575122"/>
-      <w:bookmarkStart w:id="30" w:name="_Toc484080762"/>
+      <w:bookmarkStart w:id="30" w:name="_Toc484081115"/>
       <w:r>
         <w:rPr>
           <w:rStyle w:val="Heading3Char"/>
+          <w:lang w:val="en-US"/>
         </w:rPr>
         <w:t>GitHub</w:t>
       </w:r>
       <w:bookmarkEnd w:id="29"/>
       <w:bookmarkEnd w:id="30"/>
       <w:r>
+        <w:rPr>
+          <w:lang w:val="en-US"/>
+        </w:rPr>
         <w:tab/>
       </w:r>
     </w:p>
@@ -3815,7 +3942,7 @@
         </w:rPr>
       </w:pPr>
       <w:bookmarkStart w:id="31" w:name="_Toc481575123"/>
-      <w:bookmarkStart w:id="32" w:name="_Toc484080763"/>
+      <w:bookmarkStart w:id="32" w:name="_Toc484081116"/>
       <w:r>
         <w:rPr>
           <w:lang w:val="en-US"/>
@@ -3826,11 +3953,28 @@
       <w:bookmarkEnd w:id="32"/>
     </w:p>
     <w:p>
-      <w:r>
-        <w:t>Versie 56.0.2924.87</w:t>
-      </w:r>
-    </w:p>
-    <w:p/>
+      <w:pPr>
+        <w:rPr>
+          <w:lang w:val="en-US"/>
+        </w:rPr>
+      </w:pPr>
+      <w:r>
+        <w:t>Versie</w:t>
+      </w:r>
+      <w:r>
+        <w:rPr>
+          <w:lang w:val="en-US"/>
+        </w:rPr>
+        <w:t xml:space="preserve"> 56.0.2924.87</w:t>
+      </w:r>
+    </w:p>
+    <w:p>
+      <w:pPr>
+        <w:rPr>
+          <w:lang w:val="en-US"/>
+        </w:rPr>
+      </w:pPr>
+    </w:p>
     <w:p>
       <w:pPr>
         <w:pStyle w:val="Heading3"/>
@@ -3838,7 +3982,7 @@
           <w:lang w:val="en-US"/>
         </w:rPr>
       </w:pPr>
-      <w:bookmarkStart w:id="33" w:name="_Toc484080764"/>
+      <w:bookmarkStart w:id="33" w:name="_Toc484081117"/>
       <w:r>
         <w:rPr>
           <w:lang w:val="en-US"/>
@@ -4101,12 +4245,11 @@
       <w:r>
         <w:t>Gebruik de rechter muis knop op “</w:t>
       </w:r>
-      <w:r>
-        <w:rPr>
-          <w:lang w:val="en-US"/>
-        </w:rPr>
+      <w:proofErr w:type="spellStart"/>
+      <w:r>
         <w:t>References</w:t>
       </w:r>
+      <w:proofErr w:type="spellEnd"/>
       <w:r>
         <w:t>”</w:t>
       </w:r>
@@ -4148,9 +4291,23 @@
           <w:ilvl w:val="0"/>
           <w:numId w:val="5"/>
         </w:numPr>
-      </w:pPr>
-      <w:r>
-        <w:t>Selecteer: “</w:t>
+        <w:rPr>
+          <w:lang w:val="en-US"/>
+        </w:rPr>
+      </w:pPr>
+      <w:proofErr w:type="spellStart"/>
+      <w:r>
+        <w:rPr>
+          <w:lang w:val="en-US"/>
+        </w:rPr>
+        <w:t>Selecteer</w:t>
+      </w:r>
+      <w:proofErr w:type="spellEnd"/>
+      <w:r>
+        <w:rPr>
+          <w:lang w:val="en-US"/>
+        </w:rPr>
+        <w:t>: “</w:t>
       </w:r>
       <w:r>
         <w:rPr>
@@ -4159,6 +4316,9 @@
         <w:t>SQLite</w:t>
       </w:r>
       <w:r>
+        <w:rPr>
+          <w:lang w:val="en-US"/>
+        </w:rPr>
         <w:t xml:space="preserve"> </w:t>
       </w:r>
       <w:r>
@@ -4168,6 +4328,9 @@
         <w:t>for</w:t>
       </w:r>
       <w:r>
+        <w:rPr>
+          <w:lang w:val="en-US"/>
+        </w:rPr>
         <w:t xml:space="preserve"> Universal App Platform”</w:t>
       </w:r>
     </w:p>
@@ -4204,7 +4367,7 @@
       <w:pPr>
         <w:pStyle w:val="Heading3"/>
       </w:pPr>
-      <w:bookmarkStart w:id="34" w:name="_Toc484080765"/>
+      <w:bookmarkStart w:id="34" w:name="_Toc484081118"/>
       <w:r>
         <w:t>Aanzetten van de Hyper-V</w:t>
       </w:r>
@@ -4306,11 +4469,12 @@
       <w:r>
         <w:t xml:space="preserve"> Ethernet Port Windows Phone Emulator </w:t>
       </w:r>
-      <w:proofErr w:type="spellStart"/>
-      <w:r>
+      <w:r>
+        <w:rPr>
+          <w:lang w:val="en-US"/>
+        </w:rPr>
         <w:t>Internal</w:t>
       </w:r>
-      <w:proofErr w:type="spellEnd"/>
       <w:r>
         <w:t xml:space="preserve"> Switch) </w:t>
       </w:r>
@@ -4459,7 +4623,7 @@
       <w:r>
         <w:br w:type="column"/>
       </w:r>
-      <w:bookmarkStart w:id="35" w:name="_Toc484080766"/>
+      <w:bookmarkStart w:id="35" w:name="_Toc484081119"/>
       <w:r>
         <w:rPr>
           <w:rStyle w:val="Heading1Char"/>
@@ -4827,7 +4991,7 @@
           <w:rPr>
             <w:noProof/>
           </w:rPr>
-          <w:t>1</w:t>
+          <w:t>3</w:t>
         </w:r>
         <w:r>
           <w:fldChar w:fldCharType="end"/>
@@ -6897,7 +7061,7 @@
 </file>
 
 <file path=customXml/itemProps2.xml><?xml version="1.0" encoding="utf-8"?>
-<ds:datastoreItem xmlns:ds="http://schemas.openxmlformats.org/officeDocument/2006/customXml" ds:itemID="{76B1AF9D-2A42-4330-BF6C-14874D5669D9}">
+<ds:datastoreItem xmlns:ds="http://schemas.openxmlformats.org/officeDocument/2006/customXml" ds:itemID="{19D880B9-62E2-4CEF-9CA9-16B98C390C4B}">
   <ds:schemaRefs>
     <ds:schemaRef ds:uri="http://schemas.openxmlformats.org/officeDocument/2006/bibliography"/>
   </ds:schemaRefs>

</xml_diff>